<commit_message>
Revised Pss 111,112, Not yet published to PDF
</commit_message>
<xml_diff>
--- a/Psalms/111.docx
+++ b/Psalms/111.docx
@@ -146,6 +146,14 @@
           </w:tcPr>
           <w:p>
             <w:pPr>
+              <w:pStyle w:val="Rubric"/>
+            </w:pPr>
+            <w:r>
+              <w:t>1 (Alleluia)</w:t>
+            </w:r>
+          </w:p>
+          <w:p>
+            <w:pPr>
               <w:pStyle w:val="EngIndEnd"/>
             </w:pPr>
           </w:p>
@@ -160,7 +168,11 @@
           <w:tcPr>
             <w:tcW w:w="615" w:type="pct"/>
           </w:tcPr>
-          <w:p/>
+          <w:p>
+            <w:r>
+              <w:t>Skipping for now</w:t>
+            </w:r>
+          </w:p>
         </w:tc>
         <w:tc>
           <w:tcPr>
@@ -241,6 +253,7 @@
             <w:pPr>
               <w:pStyle w:val="EnglishHangNoCoptic"/>
             </w:pPr>
+            <w:bookmarkStart w:id="0" w:name="_GoBack" w:colFirst="1" w:colLast="1"/>
             <w:r>
               <w:t>Blessed is the man who fears the Lord,</w:t>
             </w:r>
@@ -271,6 +284,61 @@
           </w:tcPr>
           <w:p>
             <w:pPr>
+              <w:pStyle w:val="EnglishHangNoCoptic"/>
+            </w:pPr>
+            <w:r>
+              <w:t>(</w:t>
+            </w:r>
+            <w:r>
+              <w:rPr>
+                <w:rFonts w:ascii="Tahoma" w:eastAsia="Tahoma" w:hAnsi="Tahoma" w:cs="Tahoma"/>
+              </w:rPr>
+              <w:t>א</w:t>
+            </w:r>
+            <w:r>
+              <w:rPr>
+                <w:rFonts w:ascii="Tahoma" w:eastAsia="Tahoma" w:hAnsi="Tahoma" w:cs="Tahoma"/>
+              </w:rPr>
+              <w:t xml:space="preserve">) </w:t>
+            </w:r>
+            <w:r>
+              <w:t>Blesse</w:t>
+            </w:r>
+            <w:r>
+              <w:t>d is the man who fears the Lord;</w:t>
+            </w:r>
+          </w:p>
+          <w:p>
+            <w:pPr>
+              <w:pStyle w:val="EnglishHangEndNoCoptic"/>
+            </w:pPr>
+            <w:r>
+              <w:tab/>
+            </w:r>
+            <w:r>
+              <w:t>(</w:t>
+            </w:r>
+            <w:r>
+              <w:rPr>
+                <w:rFonts w:ascii="Tahoma" w:eastAsia="Tahoma" w:hAnsi="Tahoma" w:cs="Tahoma"/>
+              </w:rPr>
+              <w:t>ב</w:t>
+            </w:r>
+            <w:r>
+              <w:t>) he will</w:t>
+            </w:r>
+            <w:r>
+              <w:t xml:space="preserve"> great</w:t>
+            </w:r>
+            <w:r>
+              <w:t>ly</w:t>
+            </w:r>
+            <w:r>
+              <w:t xml:space="preserve"> delight in His commandments.</w:t>
+            </w:r>
+          </w:p>
+          <w:p>
+            <w:pPr>
               <w:pStyle w:val="EngIndEnd"/>
             </w:pPr>
           </w:p>
@@ -400,6 +468,7 @@
           </w:p>
         </w:tc>
       </w:tr>
+      <w:bookmarkEnd w:id="0"/>
       <w:tr>
         <w:tc>
           <w:tcPr>
@@ -434,6 +503,76 @@
           </w:tcPr>
           <w:p>
             <w:pPr>
+              <w:pStyle w:val="EnglishHangNoCoptic"/>
+            </w:pPr>
+            <w:r>
+              <w:t xml:space="preserve">2 </w:t>
+            </w:r>
+            <w:r>
+              <w:t>(</w:t>
+            </w:r>
+            <w:r>
+              <w:rPr>
+                <w:rFonts w:ascii="Tahoma" w:eastAsia="Tahoma" w:hAnsi="Tahoma" w:cs="Tahoma"/>
+              </w:rPr>
+              <w:t>ג</w:t>
+            </w:r>
+            <w:r>
+              <w:t xml:space="preserve">) </w:t>
+            </w:r>
+            <w:r>
+              <w:t xml:space="preserve">His </w:t>
+            </w:r>
+            <w:r>
+              <w:t>seed</w:t>
+            </w:r>
+            <w:r>
+              <w:t xml:space="preserve"> will be </w:t>
+            </w:r>
+            <w:r>
+              <w:t>mighty</w:t>
+            </w:r>
+            <w:r>
+              <w:t xml:space="preserve"> on earth;</w:t>
+            </w:r>
+          </w:p>
+          <w:p>
+            <w:pPr>
+              <w:pStyle w:val="EnglishHangEndNoCoptic"/>
+            </w:pPr>
+            <w:r>
+              <w:tab/>
+            </w:r>
+            <w:r>
+              <w:t>(</w:t>
+            </w:r>
+            <w:r>
+              <w:rPr>
+                <w:rFonts w:ascii="Tahoma" w:eastAsia="Tahoma" w:hAnsi="Tahoma" w:cs="Tahoma"/>
+              </w:rPr>
+              <w:t>ד</w:t>
+            </w:r>
+            <w:r>
+              <w:t xml:space="preserve">) </w:t>
+            </w:r>
+            <w:r>
+              <w:t xml:space="preserve">the </w:t>
+            </w:r>
+            <w:r>
+              <w:t>generation</w:t>
+            </w:r>
+            <w:r>
+              <w:t xml:space="preserve"> of the </w:t>
+            </w:r>
+            <w:r>
+              <w:t xml:space="preserve">upright will be </w:t>
+            </w:r>
+            <w:r>
+              <w:t>blessed.</w:t>
+            </w:r>
+          </w:p>
+          <w:p>
+            <w:pPr>
               <w:pStyle w:val="EngIndEnd"/>
             </w:pPr>
           </w:p>
@@ -597,6 +736,70 @@
           </w:tcPr>
           <w:p>
             <w:pPr>
+              <w:pStyle w:val="EnglishHangNoCoptic"/>
+            </w:pPr>
+            <w:r>
+              <w:t xml:space="preserve">3 </w:t>
+            </w:r>
+            <w:r>
+              <w:t>(</w:t>
+            </w:r>
+            <w:r>
+              <w:rPr>
+                <w:rFonts w:ascii="Tahoma" w:eastAsia="Tahoma" w:hAnsi="Tahoma" w:cs="Tahoma"/>
+              </w:rPr>
+              <w:t>ה</w:t>
+            </w:r>
+            <w:r>
+              <w:t xml:space="preserve">) </w:t>
+            </w:r>
+            <w:r>
+              <w:t xml:space="preserve">Glory and riches </w:t>
+            </w:r>
+            <w:r>
+              <w:t>will be</w:t>
+            </w:r>
+            <w:r>
+              <w:t xml:space="preserve"> in his house,</w:t>
+            </w:r>
+          </w:p>
+          <w:p>
+            <w:pPr>
+              <w:pStyle w:val="EnglishHangEndNoCoptic"/>
+            </w:pPr>
+            <w:r>
+              <w:tab/>
+            </w:r>
+            <w:r>
+              <w:t>(</w:t>
+            </w:r>
+            <w:r>
+              <w:rPr>
+                <w:rFonts w:ascii="Tahoma" w:eastAsia="Tahoma" w:hAnsi="Tahoma" w:cs="Tahoma"/>
+              </w:rPr>
+              <w:t>ו</w:t>
+            </w:r>
+            <w:r>
+              <w:t xml:space="preserve">) </w:t>
+            </w:r>
+            <w:r>
+              <w:t xml:space="preserve">and his righteousness endures </w:t>
+            </w:r>
+            <w:r>
+              <w:t>unto ages of ages</w:t>
+            </w:r>
+            <w:r>
+              <w:rPr>
+                <w:rStyle w:val="FootnoteReference"/>
+              </w:rPr>
+              <w:footnoteReference w:id="1"/>
+            </w:r>
+            <w:r>
+              <w:t>.</w:t>
+            </w:r>
+          </w:p>
+          <w:p>
+            <w:pPr>
               <w:pStyle w:val="EngIndEnd"/>
             </w:pPr>
           </w:p>
@@ -749,7 +952,11 @@
             </w:pPr>
             <w:r>
               <w:tab/>
-              <w:t>merciful, compassionate and just.</w:t>
+              <w:t xml:space="preserve">merciful, compassionate and </w:t>
+            </w:r>
+            <w:r>
+              <w:lastRenderedPageBreak/>
+              <w:t>just.</w:t>
             </w:r>
           </w:p>
           <w:p>
@@ -764,6 +971,63 @@
           </w:tcPr>
           <w:p>
             <w:pPr>
+              <w:pStyle w:val="EnglishHangNoCoptic"/>
+            </w:pPr>
+            <w:r>
+              <w:lastRenderedPageBreak/>
+              <w:t xml:space="preserve">4 </w:t>
+            </w:r>
+            <w:r>
+              <w:t>(</w:t>
+            </w:r>
+            <w:r>
+              <w:rPr>
+                <w:rFonts w:ascii="Tahoma" w:eastAsia="Tahoma" w:hAnsi="Tahoma" w:cs="Tahoma"/>
+              </w:rPr>
+              <w:t>ז</w:t>
+            </w:r>
+            <w:r>
+              <w:t>) A light has risen</w:t>
+            </w:r>
+            <w:r>
+              <w:rPr>
+                <w:rStyle w:val="FootnoteReference"/>
+              </w:rPr>
+              <w:footnoteReference w:id="2"/>
+            </w:r>
+            <w:r>
+              <w:t xml:space="preserve"> in the dark for the upright,</w:t>
+            </w:r>
+          </w:p>
+          <w:p>
+            <w:pPr>
+              <w:pStyle w:val="EnglishHangEndNoCoptic"/>
+            </w:pPr>
+            <w:r>
+              <w:tab/>
+            </w:r>
+            <w:r>
+              <w:t>(</w:t>
+            </w:r>
+            <w:r>
+              <w:rPr>
+                <w:rFonts w:ascii="Tahoma" w:eastAsia="Tahoma" w:hAnsi="Tahoma" w:cs="Tahoma"/>
+              </w:rPr>
+              <w:t>ח</w:t>
+            </w:r>
+            <w:r>
+              <w:t xml:space="preserve">) for He is </w:t>
+            </w:r>
+            <w:r>
+              <w:t xml:space="preserve">merciful, </w:t>
+            </w:r>
+            <w:r>
+              <w:lastRenderedPageBreak/>
+              <w:t>compassionate and just.</w:t>
+            </w:r>
+          </w:p>
+          <w:p>
+            <w:pPr>
               <w:pStyle w:val="EngIndEnd"/>
             </w:pPr>
           </w:p>
@@ -774,7 +1038,12 @@
           </w:tcPr>
           <w:p>
             <w:r>
-              <w:t>A light has risen in the darkness for those who are upright: merciful and compassionate and just is the Lord God.</w:t>
+              <w:lastRenderedPageBreak/>
+              <w:t xml:space="preserve">A light has risen in the darkness for those who are upright: merciful and compassionate and just is the Lord </w:t>
+            </w:r>
+            <w:r>
+              <w:lastRenderedPageBreak/>
+              <w:t>God.</w:t>
             </w:r>
           </w:p>
         </w:tc>
@@ -795,7 +1064,11 @@
           </w:p>
           <w:p>
             <w:r>
-              <w:t xml:space="preserve"> HETH. He is merciful, and compassionate, and righteous.</w:t>
+              <w:t xml:space="preserve"> HETH. He is merciful, and </w:t>
+            </w:r>
+            <w:r>
+              <w:lastRenderedPageBreak/>
+              <w:t>compassionate, and righteous.</w:t>
             </w:r>
           </w:p>
         </w:tc>
@@ -808,19 +1081,20 @@
               <w:pStyle w:val="EngIndEnd"/>
             </w:pPr>
             <w:r>
-              <w:t>In darkness light dawned for the upright ones;</w:t>
-            </w:r>
-          </w:p>
-          <w:p>
-            <w:pPr>
-              <w:pStyle w:val="EngIndEnd"/>
-            </w:pPr>
-            <w:r>
-              <w:t xml:space="preserve">merciful and compassionate and </w:t>
-            </w:r>
-            <w:r>
               <w:lastRenderedPageBreak/>
-              <w:t>righteous is he.</w:t>
+              <w:t xml:space="preserve">In darkness light dawned for the </w:t>
+            </w:r>
+            <w:r>
+              <w:lastRenderedPageBreak/>
+              <w:t>upright ones;</w:t>
+            </w:r>
+          </w:p>
+          <w:p>
+            <w:pPr>
+              <w:pStyle w:val="EngIndEnd"/>
+            </w:pPr>
+            <w:r>
+              <w:t>merciful and compassionate and righteous is he.</w:t>
             </w:r>
           </w:p>
         </w:tc>
@@ -834,7 +1108,11 @@
             </w:pPr>
             <w:r>
               <w:lastRenderedPageBreak/>
-              <w:t>To the upright light has sprung up in darkness: he is pitiful, and merciful, and righteous.</w:t>
+              <w:t xml:space="preserve">To the upright light has sprung up in darkness: he is pitiful, and </w:t>
+            </w:r>
+            <w:r>
+              <w:lastRenderedPageBreak/>
+              <w:t>merciful, and righteous.</w:t>
             </w:r>
           </w:p>
         </w:tc>
@@ -862,6 +1140,7 @@
                 <w:szCs w:val="24"/>
                 <w:shd w:val="clear" w:color="auto" w:fill="FFFFFF"/>
               </w:rPr>
+              <w:lastRenderedPageBreak/>
               <w:t>For the upright, light springs up in darkness,</w:t>
             </w:r>
           </w:p>
@@ -885,7 +1164,18 @@
                 <w:szCs w:val="24"/>
                 <w:shd w:val="clear" w:color="auto" w:fill="FFFFFF"/>
               </w:rPr>
-              <w:t>For he is merciful, compassionate, and righteous.</w:t>
+              <w:t xml:space="preserve">For he is merciful, </w:t>
+            </w:r>
+            <w:r>
+              <w:rPr>
+                <w:rFonts w:ascii="Tahoma" w:eastAsia="Times New Roman" w:hAnsi="Tahoma" w:cs="Tahoma"/>
+                <w:color w:val="2E1308"/>
+                <w:sz w:val="24"/>
+                <w:szCs w:val="24"/>
+                <w:shd w:val="clear" w:color="auto" w:fill="FFFFFF"/>
+              </w:rPr>
+              <w:lastRenderedPageBreak/>
+              <w:t>compassionate, and righteous.</w:t>
             </w:r>
           </w:p>
         </w:tc>
@@ -925,6 +1215,64 @@
           </w:tcPr>
           <w:p>
             <w:pPr>
+              <w:pStyle w:val="EnglishHangNoCoptic"/>
+            </w:pPr>
+            <w:r>
+              <w:t xml:space="preserve">5 </w:t>
+            </w:r>
+            <w:r>
+              <w:t>(</w:t>
+            </w:r>
+            <w:r>
+              <w:rPr>
+                <w:rFonts w:ascii="Tahoma" w:eastAsia="Tahoma" w:hAnsi="Tahoma" w:cs="Tahoma"/>
+              </w:rPr>
+              <w:t>ט</w:t>
+            </w:r>
+            <w:r>
+              <w:t xml:space="preserve">) </w:t>
+            </w:r>
+            <w:r>
+              <w:t>A good man shows compassion and lends;</w:t>
+            </w:r>
+          </w:p>
+          <w:p>
+            <w:pPr>
+              <w:pStyle w:val="EnglishHangEndNoCoptic"/>
+            </w:pPr>
+            <w:r>
+              <w:tab/>
+            </w:r>
+            <w:r>
+              <w:t>(</w:t>
+            </w:r>
+            <w:r>
+              <w:rPr>
+                <w:rFonts w:ascii="Tahoma" w:eastAsia="Tahoma" w:hAnsi="Tahoma" w:cs="Tahoma"/>
+              </w:rPr>
+              <w:t>י</w:t>
+            </w:r>
+            <w:r>
+              <w:t xml:space="preserve">) </w:t>
+            </w:r>
+            <w:r>
+              <w:t xml:space="preserve">he </w:t>
+            </w:r>
+            <w:r>
+              <w:t>will order his words</w:t>
+            </w:r>
+            <w:r>
+              <w:t xml:space="preserve"> with </w:t>
+            </w:r>
+            <w:r>
+              <w:t>discretion</w:t>
+            </w:r>
+            <w:r>
+              <w:t>.</w:t>
+            </w:r>
+          </w:p>
+          <w:p>
+            <w:pPr>
               <w:pStyle w:val="EngIndEnd"/>
             </w:pPr>
           </w:p>
@@ -1083,6 +1431,61 @@
           </w:tcPr>
           <w:p>
             <w:pPr>
+              <w:pStyle w:val="EnglishHangNoCoptic"/>
+            </w:pPr>
+            <w:r>
+              <w:t xml:space="preserve">6 </w:t>
+            </w:r>
+            <w:r>
+              <w:t>(</w:t>
+            </w:r>
+            <w:r>
+              <w:rPr>
+                <w:rFonts w:ascii="Tahoma" w:eastAsia="Tahoma" w:hAnsi="Tahoma" w:cs="Tahoma"/>
+              </w:rPr>
+              <w:t>כ</w:t>
+            </w:r>
+            <w:r>
+              <w:t>) Because he will never be shaken,</w:t>
+            </w:r>
+          </w:p>
+          <w:p>
+            <w:pPr>
+              <w:pStyle w:val="EnglishHangEndNoCoptic"/>
+            </w:pPr>
+            <w:r>
+              <w:tab/>
+            </w:r>
+            <w:r>
+              <w:t>(</w:t>
+            </w:r>
+            <w:r>
+              <w:rPr>
+                <w:rFonts w:ascii="Tahoma" w:eastAsia="Tahoma" w:hAnsi="Tahoma" w:cs="Tahoma"/>
+              </w:rPr>
+              <w:t>ל</w:t>
+            </w:r>
+            <w:r>
+              <w:t>) a</w:t>
+            </w:r>
+            <w:r>
+              <w:t xml:space="preserve"> righteous will </w:t>
+            </w:r>
+            <w:r>
+              <w:t>be</w:t>
+            </w:r>
+            <w:r>
+              <w:t xml:space="preserve"> in </w:t>
+            </w:r>
+            <w:r>
+              <w:t>everlasting</w:t>
+            </w:r>
+            <w:r>
+              <w:t xml:space="preserve"> remembrance.</w:t>
+            </w:r>
+          </w:p>
+          <w:p>
+            <w:pPr>
               <w:pStyle w:val="EngIndEnd"/>
             </w:pPr>
           </w:p>
@@ -1254,6 +1657,64 @@
           </w:tcPr>
           <w:p>
             <w:pPr>
+              <w:pStyle w:val="EnglishHangNoCoptic"/>
+            </w:pPr>
+            <w:r>
+              <w:t>7</w:t>
+            </w:r>
+            <w:r>
+              <w:t xml:space="preserve"> (</w:t>
+            </w:r>
+            <w:r>
+              <w:rPr>
+                <w:rFonts w:ascii="Tahoma" w:eastAsia="Tahoma" w:hAnsi="Tahoma" w:cs="Tahoma"/>
+              </w:rPr>
+              <w:t>מ</w:t>
+            </w:r>
+            <w:r>
+              <w:t>)</w:t>
+            </w:r>
+            <w:r>
+              <w:t xml:space="preserve"> He </w:t>
+            </w:r>
+            <w:r>
+              <w:t>will</w:t>
+            </w:r>
+            <w:r>
+              <w:t xml:space="preserve"> not </w:t>
+            </w:r>
+            <w:r>
+              <w:t>be afraid of evil</w:t>
+            </w:r>
+            <w:r>
+              <w:t xml:space="preserve"> tidings;</w:t>
+            </w:r>
+          </w:p>
+          <w:p>
+            <w:pPr>
+              <w:pStyle w:val="EnglishHangEndNoCoptic"/>
+            </w:pPr>
+            <w:r>
+              <w:tab/>
+            </w:r>
+            <w:r>
+              <w:t>(</w:t>
+            </w:r>
+            <w:r>
+              <w:rPr>
+                <w:rFonts w:ascii="Tahoma" w:eastAsia="Tahoma" w:hAnsi="Tahoma" w:cs="Tahoma"/>
+              </w:rPr>
+              <w:t>נ</w:t>
+            </w:r>
+            <w:r>
+              <w:t>) his heart is prepared to hope</w:t>
+            </w:r>
+            <w:r>
+              <w:t xml:space="preserve"> in the Lord.</w:t>
+            </w:r>
+          </w:p>
+          <w:p>
+            <w:pPr>
               <w:pStyle w:val="EngIndEnd"/>
             </w:pPr>
           </w:p>
@@ -1426,6 +1887,75 @@
           </w:tcPr>
           <w:p>
             <w:pPr>
+              <w:pStyle w:val="EnglishHangNoCoptic"/>
+            </w:pPr>
+            <w:r>
+              <w:t xml:space="preserve">8 </w:t>
+            </w:r>
+            <w:r>
+              <w:t>(</w:t>
+            </w:r>
+            <w:r>
+              <w:rPr>
+                <w:rFonts w:ascii="Tahoma" w:eastAsia="Tahoma" w:hAnsi="Tahoma" w:cs="Tahoma"/>
+              </w:rPr>
+              <w:t>ס</w:t>
+            </w:r>
+            <w:r>
+              <w:t xml:space="preserve">) </w:t>
+            </w:r>
+            <w:r>
+              <w:t xml:space="preserve">His heart is </w:t>
+            </w:r>
+            <w:proofErr w:type="gramStart"/>
+            <w:r>
+              <w:t>firm,</w:t>
+            </w:r>
+            <w:proofErr w:type="gramEnd"/>
+            <w:r>
+              <w:t xml:space="preserve"> he will </w:t>
+            </w:r>
+            <w:r>
+              <w:t>never be afraid</w:t>
+            </w:r>
+          </w:p>
+          <w:p>
+            <w:pPr>
+              <w:pStyle w:val="EnglishHangEndNoCoptic"/>
+            </w:pPr>
+            <w:r>
+              <w:tab/>
+            </w:r>
+            <w:r>
+              <w:t>(</w:t>
+            </w:r>
+            <w:r>
+              <w:rPr>
+                <w:rFonts w:ascii="Tahoma" w:eastAsia="Tahoma" w:hAnsi="Tahoma" w:cs="Tahoma"/>
+              </w:rPr>
+              <w:t>ע</w:t>
+            </w:r>
+            <w:r>
+              <w:t>) until he looks upon</w:t>
+            </w:r>
+            <w:r>
+              <w:t xml:space="preserve"> </w:t>
+            </w:r>
+            <w:r>
+              <w:t>[</w:t>
+            </w:r>
+            <w:r>
+              <w:t>the fall of</w:t>
+            </w:r>
+            <w:r>
+              <w:t>]</w:t>
+            </w:r>
+            <w:r>
+              <w:t xml:space="preserve"> his enemies.</w:t>
+            </w:r>
+          </w:p>
+          <w:p>
+            <w:pPr>
               <w:pStyle w:val="EngIndEnd"/>
             </w:pPr>
           </w:p>
@@ -1578,6 +2108,7 @@
               <w:pStyle w:val="EnglishHangNoCoptic"/>
             </w:pPr>
             <w:r>
+              <w:lastRenderedPageBreak/>
               <w:t xml:space="preserve">9 He distributes </w:t>
             </w:r>
             <w:proofErr w:type="gramStart"/>
@@ -1619,6 +2150,129 @@
           </w:tcPr>
           <w:p>
             <w:pPr>
+              <w:pStyle w:val="EnglishHangNoCoptic"/>
+            </w:pPr>
+            <w:r>
+              <w:t xml:space="preserve">9 </w:t>
+            </w:r>
+            <w:r>
+              <w:t>(</w:t>
+            </w:r>
+            <w:r>
+              <w:rPr>
+                <w:rFonts w:ascii="Tahoma" w:eastAsia="Tahoma" w:hAnsi="Tahoma" w:cs="Tahoma"/>
+              </w:rPr>
+              <w:t>פ</w:t>
+            </w:r>
+            <w:r>
+              <w:t>) He distributed</w:t>
+            </w:r>
+            <w:r>
+              <w:rPr>
+                <w:rStyle w:val="FootnoteReference"/>
+              </w:rPr>
+              <w:footnoteReference w:id="3"/>
+            </w:r>
+            <w:r>
+              <w:t>, he ga</w:t>
+            </w:r>
+            <w:r>
+              <w:t>ve to the poor;</w:t>
+            </w:r>
+          </w:p>
+          <w:p>
+            <w:pPr>
+              <w:pStyle w:val="EnglishHangNoCoptic"/>
+            </w:pPr>
+            <w:r>
+              <w:tab/>
+            </w:r>
+            <w:r>
+              <w:t>(</w:t>
+            </w:r>
+            <w:r>
+              <w:rPr>
+                <w:rFonts w:ascii="Tahoma" w:eastAsia="Tahoma" w:hAnsi="Tahoma" w:cs="Tahoma"/>
+              </w:rPr>
+              <w:t>צ</w:t>
+            </w:r>
+            <w:r>
+              <w:t xml:space="preserve">) </w:t>
+            </w:r>
+            <w:r>
+              <w:t xml:space="preserve">his </w:t>
+            </w:r>
+            <w:r>
+              <w:t>righteousness</w:t>
+            </w:r>
+            <w:r>
+              <w:t xml:space="preserve"> continues </w:t>
+            </w:r>
+            <w:r>
+              <w:t>unto ages of ages</w:t>
+            </w:r>
+            <w:r>
+              <w:rPr>
+                <w:rStyle w:val="FootnoteReference"/>
+              </w:rPr>
+              <w:footnoteReference w:id="4"/>
+            </w:r>
+            <w:r>
+              <w:t>;</w:t>
+            </w:r>
+          </w:p>
+          <w:p>
+            <w:pPr>
+              <w:pStyle w:val="EnglishHangEndNoCoptic"/>
+            </w:pPr>
+            <w:r>
+              <w:tab/>
+            </w:r>
+            <w:r>
+              <w:t>(</w:t>
+            </w:r>
+            <w:r>
+              <w:rPr>
+                <w:rFonts w:ascii="Tahoma" w:eastAsia="Tahoma" w:hAnsi="Tahoma" w:cs="Tahoma"/>
+              </w:rPr>
+              <w:t>ק</w:t>
+            </w:r>
+            <w:r>
+              <w:t>) his</w:t>
+            </w:r>
+            <w:r>
+              <w:t xml:space="preserve"> </w:t>
+            </w:r>
+            <w:r>
+              <w:t>horn will be</w:t>
+            </w:r>
+            <w:r>
+              <w:t xml:space="preserve"> </w:t>
+            </w:r>
+            <w:r>
+              <w:t>exalted</w:t>
+            </w:r>
+            <w:r>
+              <w:t xml:space="preserve"> </w:t>
+            </w:r>
+            <w:r>
+              <w:t>with</w:t>
+            </w:r>
+            <w:r>
+              <w:t xml:space="preserve"> glory</w:t>
+            </w:r>
+            <w:r>
+              <w:rPr>
+                <w:rStyle w:val="FootnoteReference"/>
+              </w:rPr>
+              <w:footnoteReference w:id="5"/>
+            </w:r>
+            <w:r>
+              <w:t>.</w:t>
+            </w:r>
+          </w:p>
+          <w:p>
+            <w:pPr>
               <w:pStyle w:val="EngIndEnd"/>
             </w:pPr>
           </w:p>
@@ -1700,7 +2354,6 @@
               <w:pStyle w:val="EngIndEnd"/>
             </w:pPr>
             <w:r>
-              <w:lastRenderedPageBreak/>
               <w:t>his horn will be exalted in glory.</w:t>
             </w:r>
           </w:p>
@@ -1714,7 +2367,6 @@
               <w:pStyle w:val="EngIndEnd"/>
             </w:pPr>
             <w:r>
-              <w:lastRenderedPageBreak/>
               <w:t>He has dispersed abroad; he has given to the poor; his righteousness endures for evermore: his horn shall be exalted with honour.</w:t>
             </w:r>
           </w:p>
@@ -1791,8 +2443,6 @@
               </w:rPr>
               <w:t>His horn shall be exalted with glory.</w:t>
             </w:r>
-            <w:bookmarkStart w:id="0" w:name="_GoBack"/>
-            <w:bookmarkEnd w:id="0"/>
           </w:p>
         </w:tc>
       </w:tr>
@@ -1806,7 +2456,6 @@
               <w:pStyle w:val="EnglishHangNoCoptic"/>
             </w:pPr>
             <w:r>
-              <w:lastRenderedPageBreak/>
               <w:t>10 The sinner sees and rages;</w:t>
             </w:r>
           </w:p>
@@ -1831,7 +2480,7 @@
               <w:rPr>
                 <w:rStyle w:val="FootnoteReference"/>
               </w:rPr>
-              <w:footnoteReference w:id="1"/>
+              <w:footnoteReference w:id="6"/>
             </w:r>
           </w:p>
           <w:p>
@@ -1844,6 +2493,111 @@
           <w:tcPr>
             <w:tcW w:w="613" w:type="pct"/>
           </w:tcPr>
+          <w:p>
+            <w:pPr>
+              <w:pStyle w:val="EnglishHangNoCoptic"/>
+            </w:pPr>
+            <w:r>
+              <w:t>10</w:t>
+            </w:r>
+            <w:r>
+              <w:t xml:space="preserve"> (</w:t>
+            </w:r>
+            <w:r>
+              <w:rPr>
+                <w:rFonts w:ascii="Tahoma" w:eastAsia="Tahoma" w:hAnsi="Tahoma" w:cs="Tahoma"/>
+              </w:rPr>
+              <w:t>ר</w:t>
+            </w:r>
+            <w:r>
+              <w:t>)</w:t>
+            </w:r>
+            <w:r>
+              <w:t xml:space="preserve"> The sinner </w:t>
+            </w:r>
+            <w:r>
+              <w:t>will see</w:t>
+            </w:r>
+            <w:r>
+              <w:t xml:space="preserve"> and </w:t>
+            </w:r>
+            <w:r>
+              <w:t>be angered</w:t>
+            </w:r>
+            <w:r>
+              <w:t>;</w:t>
+            </w:r>
+          </w:p>
+          <w:p>
+            <w:pPr>
+              <w:pStyle w:val="EnglishHangNoCoptic"/>
+            </w:pPr>
+            <w:r>
+              <w:tab/>
+            </w:r>
+            <w:r>
+              <w:t>(</w:t>
+            </w:r>
+            <w:r>
+              <w:rPr>
+                <w:rFonts w:ascii="Tahoma" w:eastAsia="Tahoma" w:hAnsi="Tahoma" w:cs="Tahoma"/>
+              </w:rPr>
+              <w:t>ש</w:t>
+            </w:r>
+            <w:r>
+              <w:t>) he will gnash</w:t>
+            </w:r>
+            <w:r>
+              <w:t xml:space="preserve"> his teeth</w:t>
+            </w:r>
+            <w:r>
+              <w:t>,</w:t>
+            </w:r>
+            <w:r>
+              <w:t xml:space="preserve"> and </w:t>
+            </w:r>
+            <w:r>
+              <w:t>melt</w:t>
+            </w:r>
+            <w:r>
+              <w:t xml:space="preserve"> away;</w:t>
+            </w:r>
+          </w:p>
+          <w:p>
+            <w:pPr>
+              <w:pStyle w:val="EnglishHangEndNoCoptic"/>
+            </w:pPr>
+            <w:r>
+              <w:tab/>
+            </w:r>
+            <w:r>
+              <w:t>(</w:t>
+            </w:r>
+            <w:r>
+              <w:rPr>
+                <w:rFonts w:ascii="Tahoma" w:eastAsia="Tahoma" w:hAnsi="Tahoma" w:cs="Tahoma"/>
+              </w:rPr>
+              <w:t>ת</w:t>
+            </w:r>
+            <w:r>
+              <w:t xml:space="preserve">) </w:t>
+            </w:r>
+            <w:r>
+              <w:t>the desire of the sinner</w:t>
+            </w:r>
+            <w:r>
+              <w:t>s</w:t>
+            </w:r>
+            <w:r>
+              <w:t xml:space="preserve"> will perish.</w:t>
+            </w:r>
+            <w:r>
+              <w:rPr>
+                <w:rStyle w:val="FootnoteReference"/>
+              </w:rPr>
+              <w:footnoteReference w:id="7"/>
+            </w:r>
+          </w:p>
           <w:p>
             <w:pPr>
               <w:pStyle w:val="EngIndEnd"/>
@@ -2068,6 +2822,118 @@
     </w:p>
   </w:footnote>
   <w:footnote w:id="1">
+    <w:p>
+      <w:pPr>
+        <w:pStyle w:val="footnote"/>
+      </w:pPr>
+      <w:r>
+        <w:rPr>
+          <w:rStyle w:val="FootnoteReference"/>
+        </w:rPr>
+        <w:footnoteRef/>
+      </w:r>
+      <w:r>
+        <w:t xml:space="preserve"> [JS] or “endures forever and ever”</w:t>
+      </w:r>
+    </w:p>
+  </w:footnote>
+  <w:footnote w:id="2">
+    <w:p>
+      <w:pPr>
+        <w:pStyle w:val="footnote"/>
+      </w:pPr>
+      <w:r>
+        <w:rPr>
+          <w:rStyle w:val="FootnoteReference"/>
+        </w:rPr>
+        <w:footnoteRef/>
+      </w:r>
+      <w:r>
+        <w:t xml:space="preserve"> [JS] or “dawned”</w:t>
+      </w:r>
+    </w:p>
+  </w:footnote>
+  <w:footnote w:id="3">
+    <w:p>
+      <w:pPr>
+        <w:pStyle w:val="footnote"/>
+      </w:pPr>
+      <w:r>
+        <w:rPr>
+          <w:rStyle w:val="FootnoteReference"/>
+        </w:rPr>
+        <w:footnoteRef/>
+      </w:r>
+      <w:r>
+        <w:t xml:space="preserve"> [JS] NETS interprets this as “He scattered [His enemies]”</w:t>
+      </w:r>
+    </w:p>
+  </w:footnote>
+  <w:footnote w:id="4">
+    <w:p>
+      <w:pPr>
+        <w:pStyle w:val="footnote"/>
+      </w:pPr>
+      <w:r>
+        <w:rPr>
+          <w:rStyle w:val="FootnoteReference"/>
+        </w:rPr>
+        <w:footnoteRef/>
+      </w:r>
+      <w:r>
+        <w:t xml:space="preserve"> [JS] or “</w:t>
+      </w:r>
+      <w:proofErr w:type="spellStart"/>
+      <w:r>
+        <w:t>contines</w:t>
+      </w:r>
+      <w:proofErr w:type="spellEnd"/>
+      <w:r>
+        <w:t xml:space="preserve"> forever and ever”</w:t>
+      </w:r>
+    </w:p>
+  </w:footnote>
+  <w:footnote w:id="5">
+    <w:p>
+      <w:pPr>
+        <w:pStyle w:val="footnote"/>
+      </w:pPr>
+      <w:r>
+        <w:rPr>
+          <w:rStyle w:val="FootnoteReference"/>
+        </w:rPr>
+        <w:footnoteRef/>
+      </w:r>
+      <w:r>
+        <w:t xml:space="preserve"> [JS] or “he will be raised to power and glory.”</w:t>
+      </w:r>
+    </w:p>
+  </w:footnote>
+  <w:footnote w:id="6">
+    <w:p>
+      <w:pPr>
+        <w:pStyle w:val="footnote"/>
+      </w:pPr>
+      <w:r>
+        <w:rPr>
+          <w:rStyle w:val="FootnoteReference"/>
+        </w:rPr>
+        <w:footnoteRef/>
+      </w:r>
+      <w:r>
+        <w:t xml:space="preserve"> ‘The world is passing away, and the desire for it; but anyone who does the will of God lives </w:t>
+      </w:r>
+      <w:proofErr w:type="spellStart"/>
+      <w:r>
+        <w:t>for ever</w:t>
+      </w:r>
+      <w:proofErr w:type="spellEnd"/>
+      <w:r>
+        <w:t>’ (1 Jn. 2:17).</w:t>
+      </w:r>
+    </w:p>
+  </w:footnote>
+  <w:footnote w:id="7">
     <w:p>
       <w:pPr>
         <w:pStyle w:val="footnote"/>
@@ -3457,7 +4323,7 @@
 </file>
 
 <file path=customXml/itemProps1.xml><?xml version="1.0" encoding="utf-8"?>
-<ds:datastoreItem xmlns:ds="http://schemas.openxmlformats.org/officeDocument/2006/customXml" ds:itemID="{2BBBAF2A-2EEC-4C9E-A8B7-CA7C1714BA7F}">
+<ds:datastoreItem xmlns:ds="http://schemas.openxmlformats.org/officeDocument/2006/customXml" ds:itemID="{E16E87D4-B2C1-4AB7-8244-19C64E79A90B}">
   <ds:schemaRefs>
     <ds:schemaRef ds:uri="http://schemas.openxmlformats.org/officeDocument/2006/bibliography"/>
   </ds:schemaRefs>

</xml_diff>